<commit_message>
update cv word document with the new link to cv site
</commit_message>
<xml_diff>
--- a/public/docs/asi-kapner-cv-document.docx
+++ b/public/docs/asi-kapner-cv-document.docx
@@ -1,6 +1,6 @@
 
 <file path=word/document.xml><?xml version="1.0" encoding="utf-8"?>
-<w:document xmlns:wpc="http://schemas.microsoft.com/office/word/2010/wordprocessingCanvas" xmlns:cx="http://schemas.microsoft.com/office/drawing/2014/chartex" xmlns:cx1="http://schemas.microsoft.com/office/drawing/2015/9/8/chartex" xmlns:cx2="http://schemas.microsoft.com/office/drawing/2015/10/21/chartex" xmlns:cx3="http://schemas.microsoft.com/office/drawing/2016/5/9/chartex" xmlns:cx4="http://schemas.microsoft.com/office/drawing/2016/5/10/chartex" xmlns:cx5="http://schemas.microsoft.com/office/drawing/2016/5/11/chartex" xmlns:cx6="http://schemas.microsoft.com/office/drawing/2016/5/12/chartex" xmlns:cx7="http://schemas.microsoft.com/office/drawing/2016/5/13/chartex" xmlns:cx8="http://schemas.microsoft.com/office/drawing/2016/5/14/chartex" xmlns:mc="http://schemas.openxmlformats.org/markup-compatibility/2006" xmlns:aink="http://schemas.microsoft.com/office/drawing/2016/ink" xmlns:am3d="http://schemas.microsoft.com/office/drawing/2017/model3d" xmlns:o="urn:schemas-microsoft-com:office:office" xmlns:r="http://schemas.openxmlformats.org/officeDocument/2006/relationships" xmlns:m="http://schemas.openxmlformats.org/officeDocument/2006/math" xmlns:v="urn:schemas-microsoft-com:vml" xmlns:wp14="http://schemas.microsoft.com/office/word/2010/wordprocessingDrawing" xmlns:wp="http://schemas.openxmlformats.org/drawingml/2006/wordprocessingDrawing" xmlns:w10="urn:schemas-microsoft-com:office:word" xmlns:w="http://schemas.openxmlformats.org/wordprocessingml/2006/main" xmlns:w14="http://schemas.microsoft.com/office/word/2010/wordml" xmlns:w15="http://schemas.microsoft.com/office/word/2012/wordml" xmlns:w16cid="http://schemas.microsoft.com/office/word/2016/wordml/cid" xmlns:w16se="http://schemas.microsoft.com/office/word/2015/wordml/symex" xmlns:wpg="http://schemas.microsoft.com/office/word/2010/wordprocessingGroup" xmlns:wpi="http://schemas.microsoft.com/office/word/2010/wordprocessingInk" xmlns:wne="http://schemas.microsoft.com/office/word/2006/wordml" xmlns:wps="http://schemas.microsoft.com/office/word/2010/wordprocessingShape" mc:Ignorable="w14 w15 w16se w16cid wp14">
+<w:document xmlns:wpc="http://schemas.microsoft.com/office/word/2010/wordprocessingCanvas" xmlns:cx="http://schemas.microsoft.com/office/drawing/2014/chartex" xmlns:cx1="http://schemas.microsoft.com/office/drawing/2015/9/8/chartex" xmlns:cx2="http://schemas.microsoft.com/office/drawing/2015/10/21/chartex" xmlns:cx3="http://schemas.microsoft.com/office/drawing/2016/5/9/chartex" xmlns:cx4="http://schemas.microsoft.com/office/drawing/2016/5/10/chartex" xmlns:cx5="http://schemas.microsoft.com/office/drawing/2016/5/11/chartex" xmlns:cx6="http://schemas.microsoft.com/office/drawing/2016/5/12/chartex" xmlns:cx7="http://schemas.microsoft.com/office/drawing/2016/5/13/chartex" xmlns:cx8="http://schemas.microsoft.com/office/drawing/2016/5/14/chartex" xmlns:mc="http://schemas.openxmlformats.org/markup-compatibility/2006" xmlns:aink="http://schemas.microsoft.com/office/drawing/2016/ink" xmlns:am3d="http://schemas.microsoft.com/office/drawing/2017/model3d" xmlns:o="urn:schemas-microsoft-com:office:office" xmlns:r="http://schemas.openxmlformats.org/officeDocument/2006/relationships" xmlns:m="http://schemas.openxmlformats.org/officeDocument/2006/math" xmlns:v="urn:schemas-microsoft-com:vml" xmlns:wp14="http://schemas.microsoft.com/office/word/2010/wordprocessingDrawing" xmlns:wp="http://schemas.openxmlformats.org/drawingml/2006/wordprocessingDrawing" xmlns:w10="urn:schemas-microsoft-com:office:word" xmlns:w="http://schemas.openxmlformats.org/wordprocessingml/2006/main" xmlns:w14="http://schemas.microsoft.com/office/word/2010/wordml" xmlns:w15="http://schemas.microsoft.com/office/word/2012/wordml" xmlns:w16cex="http://schemas.microsoft.com/office/word/2018/wordml/cex" xmlns:w16cid="http://schemas.microsoft.com/office/word/2016/wordml/cid" xmlns:w16="http://schemas.microsoft.com/office/word/2018/wordml" xmlns:w16se="http://schemas.microsoft.com/office/word/2015/wordml/symex" xmlns:wpg="http://schemas.microsoft.com/office/word/2010/wordprocessingGroup" xmlns:wpi="http://schemas.microsoft.com/office/word/2010/wordprocessingInk" xmlns:wne="http://schemas.microsoft.com/office/word/2006/wordml" xmlns:wps="http://schemas.microsoft.com/office/word/2010/wordprocessingShape" mc:Ignorable="w14 w15 w16se w16cid w16 w16cex wp14">
   <w:body>
     <w:p>
       <w:pPr>
@@ -55,7 +55,6 @@
           <w:rtl/>
         </w:rPr>
       </w:pPr>
-      <w:bookmarkStart w:id="0" w:name="_GoBack"/>
       <w:r>
         <w:rPr>
           <w:noProof/>
@@ -63,7 +62,7 @@
         <mc:AlternateContent>
           <mc:Choice Requires="wps">
             <w:drawing>
-              <wp:inline distT="0" distB="0" distL="0" distR="0" wp14:anchorId="22D10833" wp14:editId="4834483F">
+              <wp:inline distT="0" distB="0" distL="0" distR="0" wp14:anchorId="502822D1" wp14:editId="2ECC9C78">
                 <wp:extent cx="1657350" cy="304800"/>
                 <wp:effectExtent l="0" t="0" r="19050" b="19050"/>
                 <wp:docPr id="2" name="מלבן: פינות מעוגלות 2">
@@ -140,7 +139,7 @@
           </mc:Choice>
           <mc:Fallback>
             <w:pict>
-              <v:roundrect w14:anchorId="22D10833" id="מלבן: פינות מעוגלות 2" o:spid="_x0000_s1026" href="http://asi-kapner.rf.gd/" style="width:130.5pt;height:24pt;visibility:visible;mso-wrap-style:square;mso-left-percent:-10001;mso-top-percent:-10001;mso-position-horizontal:absolute;mso-position-horizontal-relative:char;mso-position-vertical:absolute;mso-position-vertical-relative:line;mso-left-percent:-10001;mso-top-percent:-10001;v-text-anchor:middle" arcsize="10923f" o:gfxdata="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" o:button="t" fillcolor="#5b9bd5 [3208]" strokecolor="#1f4d78 [1608]" strokeweight="1pt">
+              <v:roundrect w14:anchorId="502822D1" id="מלבן: פינות מעוגלות 2" o:spid="_x0000_s1026" href="https://mycv-fb4ee.web.app/" style="width:130.5pt;height:24pt;visibility:visible;mso-wrap-style:square;mso-left-percent:-10001;mso-top-percent:-10001;mso-position-horizontal:absolute;mso-position-horizontal-relative:char;mso-position-vertical:absolute;mso-position-vertical-relative:line;mso-left-percent:-10001;mso-top-percent:-10001;v-text-anchor:middle" arcsize="10923f" o:gfxdata="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" o:button="t" fillcolor="#5b9bd5 [3208]" strokecolor="#1f4d78 [1608]" strokeweight="1pt">
                 <v:fill o:detectmouseclick="t"/>
                 <v:stroke joinstyle="miter"/>
                 <v:textbox inset=",.5mm,,0">
@@ -177,7 +176,6 @@
           </mc:Fallback>
         </mc:AlternateContent>
       </w:r>
-      <w:bookmarkEnd w:id="0"/>
     </w:p>
     <w:p>
       <w:pPr>
@@ -196,7 +194,7 @@
         <mc:AlternateContent>
           <mc:Choice Requires="wps">
             <w:drawing>
-              <wp:anchor distT="0" distB="0" distL="114300" distR="114300" simplePos="0" relativeHeight="251659264" behindDoc="0" locked="0" layoutInCell="1" allowOverlap="1">
+              <wp:anchor distT="0" distB="0" distL="114300" distR="114300" simplePos="0" relativeHeight="251659264" behindDoc="0" locked="0" layoutInCell="1" allowOverlap="1" wp14:anchorId="7A9B7AB0" wp14:editId="39BE9CA3">
                 <wp:simplePos x="0" y="0"/>
                 <wp:positionH relativeFrom="column">
                   <wp:posOffset>-281635</wp:posOffset>
@@ -1622,7 +1620,7 @@
 </file>
 
 <file path=word/endnotes.xml><?xml version="1.0" encoding="utf-8"?>
-<w:endnotes xmlns:wpc="http://schemas.microsoft.com/office/word/2010/wordprocessingCanvas" xmlns:cx="http://schemas.microsoft.com/office/drawing/2014/chartex" xmlns:cx1="http://schemas.microsoft.com/office/drawing/2015/9/8/chartex" xmlns:cx2="http://schemas.microsoft.com/office/drawing/2015/10/21/chartex" xmlns:cx3="http://schemas.microsoft.com/office/drawing/2016/5/9/chartex" xmlns:cx4="http://schemas.microsoft.com/office/drawing/2016/5/10/chartex" xmlns:cx5="http://schemas.microsoft.com/office/drawing/2016/5/11/chartex" xmlns:cx6="http://schemas.microsoft.com/office/drawing/2016/5/12/chartex" xmlns:cx7="http://schemas.microsoft.com/office/drawing/2016/5/13/chartex" xmlns:cx8="http://schemas.microsoft.com/office/drawing/2016/5/14/chartex" xmlns:mc="http://schemas.openxmlformats.org/markup-compatibility/2006" xmlns:aink="http://schemas.microsoft.com/office/drawing/2016/ink" xmlns:am3d="http://schemas.microsoft.com/office/drawing/2017/model3d" xmlns:o="urn:schemas-microsoft-com:office:office" xmlns:r="http://schemas.openxmlformats.org/officeDocument/2006/relationships" xmlns:m="http://schemas.openxmlformats.org/officeDocument/2006/math" xmlns:v="urn:schemas-microsoft-com:vml" xmlns:wp14="http://schemas.microsoft.com/office/word/2010/wordprocessingDrawing" xmlns:wp="http://schemas.openxmlformats.org/drawingml/2006/wordprocessingDrawing" xmlns:w10="urn:schemas-microsoft-com:office:word" xmlns:w="http://schemas.openxmlformats.org/wordprocessingml/2006/main" xmlns:w14="http://schemas.microsoft.com/office/word/2010/wordml" xmlns:w15="http://schemas.microsoft.com/office/word/2012/wordml" xmlns:w16cid="http://schemas.microsoft.com/office/word/2016/wordml/cid" xmlns:w16se="http://schemas.microsoft.com/office/word/2015/wordml/symex" xmlns:wpg="http://schemas.microsoft.com/office/word/2010/wordprocessingGroup" xmlns:wpi="http://schemas.microsoft.com/office/word/2010/wordprocessingInk" xmlns:wne="http://schemas.microsoft.com/office/word/2006/wordml" xmlns:wps="http://schemas.microsoft.com/office/word/2010/wordprocessingShape" mc:Ignorable="w14 w15 w16se w16cid wp14">
+<w:endnotes xmlns:wpc="http://schemas.microsoft.com/office/word/2010/wordprocessingCanvas" xmlns:cx="http://schemas.microsoft.com/office/drawing/2014/chartex" xmlns:cx1="http://schemas.microsoft.com/office/drawing/2015/9/8/chartex" xmlns:cx2="http://schemas.microsoft.com/office/drawing/2015/10/21/chartex" xmlns:cx3="http://schemas.microsoft.com/office/drawing/2016/5/9/chartex" xmlns:cx4="http://schemas.microsoft.com/office/drawing/2016/5/10/chartex" xmlns:cx5="http://schemas.microsoft.com/office/drawing/2016/5/11/chartex" xmlns:cx6="http://schemas.microsoft.com/office/drawing/2016/5/12/chartex" xmlns:cx7="http://schemas.microsoft.com/office/drawing/2016/5/13/chartex" xmlns:cx8="http://schemas.microsoft.com/office/drawing/2016/5/14/chartex" xmlns:mc="http://schemas.openxmlformats.org/markup-compatibility/2006" xmlns:aink="http://schemas.microsoft.com/office/drawing/2016/ink" xmlns:am3d="http://schemas.microsoft.com/office/drawing/2017/model3d" xmlns:o="urn:schemas-microsoft-com:office:office" xmlns:r="http://schemas.openxmlformats.org/officeDocument/2006/relationships" xmlns:m="http://schemas.openxmlformats.org/officeDocument/2006/math" xmlns:v="urn:schemas-microsoft-com:vml" xmlns:wp14="http://schemas.microsoft.com/office/word/2010/wordprocessingDrawing" xmlns:wp="http://schemas.openxmlformats.org/drawingml/2006/wordprocessingDrawing" xmlns:w10="urn:schemas-microsoft-com:office:word" xmlns:w="http://schemas.openxmlformats.org/wordprocessingml/2006/main" xmlns:w14="http://schemas.microsoft.com/office/word/2010/wordml" xmlns:w15="http://schemas.microsoft.com/office/word/2012/wordml" xmlns:w16cex="http://schemas.microsoft.com/office/word/2018/wordml/cex" xmlns:w16cid="http://schemas.microsoft.com/office/word/2016/wordml/cid" xmlns:w16="http://schemas.microsoft.com/office/word/2018/wordml" xmlns:w16se="http://schemas.microsoft.com/office/word/2015/wordml/symex" xmlns:wpg="http://schemas.microsoft.com/office/word/2010/wordprocessingGroup" xmlns:wpi="http://schemas.microsoft.com/office/word/2010/wordprocessingInk" xmlns:wne="http://schemas.microsoft.com/office/word/2006/wordml" xmlns:wps="http://schemas.microsoft.com/office/word/2010/wordprocessingShape" mc:Ignorable="w14 w15 w16se w16cid w16 w16cex wp14">
   <w:endnote w:type="separator" w:id="-1">
     <w:p>
       <w:pPr>
@@ -1647,7 +1645,7 @@
 </file>
 
 <file path=word/footnotes.xml><?xml version="1.0" encoding="utf-8"?>
-<w:footnotes xmlns:wpc="http://schemas.microsoft.com/office/word/2010/wordprocessingCanvas" xmlns:cx="http://schemas.microsoft.com/office/drawing/2014/chartex" xmlns:cx1="http://schemas.microsoft.com/office/drawing/2015/9/8/chartex" xmlns:cx2="http://schemas.microsoft.com/office/drawing/2015/10/21/chartex" xmlns:cx3="http://schemas.microsoft.com/office/drawing/2016/5/9/chartex" xmlns:cx4="http://schemas.microsoft.com/office/drawing/2016/5/10/chartex" xmlns:cx5="http://schemas.microsoft.com/office/drawing/2016/5/11/chartex" xmlns:cx6="http://schemas.microsoft.com/office/drawing/2016/5/12/chartex" xmlns:cx7="http://schemas.microsoft.com/office/drawing/2016/5/13/chartex" xmlns:cx8="http://schemas.microsoft.com/office/drawing/2016/5/14/chartex" xmlns:mc="http://schemas.openxmlformats.org/markup-compatibility/2006" xmlns:aink="http://schemas.microsoft.com/office/drawing/2016/ink" xmlns:am3d="http://schemas.microsoft.com/office/drawing/2017/model3d" xmlns:o="urn:schemas-microsoft-com:office:office" xmlns:r="http://schemas.openxmlformats.org/officeDocument/2006/relationships" xmlns:m="http://schemas.openxmlformats.org/officeDocument/2006/math" xmlns:v="urn:schemas-microsoft-com:vml" xmlns:wp14="http://schemas.microsoft.com/office/word/2010/wordprocessingDrawing" xmlns:wp="http://schemas.openxmlformats.org/drawingml/2006/wordprocessingDrawing" xmlns:w10="urn:schemas-microsoft-com:office:word" xmlns:w="http://schemas.openxmlformats.org/wordprocessingml/2006/main" xmlns:w14="http://schemas.microsoft.com/office/word/2010/wordml" xmlns:w15="http://schemas.microsoft.com/office/word/2012/wordml" xmlns:w16cid="http://schemas.microsoft.com/office/word/2016/wordml/cid" xmlns:w16se="http://schemas.microsoft.com/office/word/2015/wordml/symex" xmlns:wpg="http://schemas.microsoft.com/office/word/2010/wordprocessingGroup" xmlns:wpi="http://schemas.microsoft.com/office/word/2010/wordprocessingInk" xmlns:wne="http://schemas.microsoft.com/office/word/2006/wordml" xmlns:wps="http://schemas.microsoft.com/office/word/2010/wordprocessingShape" mc:Ignorable="w14 w15 w16se w16cid wp14">
+<w:footnotes xmlns:wpc="http://schemas.microsoft.com/office/word/2010/wordprocessingCanvas" xmlns:cx="http://schemas.microsoft.com/office/drawing/2014/chartex" xmlns:cx1="http://schemas.microsoft.com/office/drawing/2015/9/8/chartex" xmlns:cx2="http://schemas.microsoft.com/office/drawing/2015/10/21/chartex" xmlns:cx3="http://schemas.microsoft.com/office/drawing/2016/5/9/chartex" xmlns:cx4="http://schemas.microsoft.com/office/drawing/2016/5/10/chartex" xmlns:cx5="http://schemas.microsoft.com/office/drawing/2016/5/11/chartex" xmlns:cx6="http://schemas.microsoft.com/office/drawing/2016/5/12/chartex" xmlns:cx7="http://schemas.microsoft.com/office/drawing/2016/5/13/chartex" xmlns:cx8="http://schemas.microsoft.com/office/drawing/2016/5/14/chartex" xmlns:mc="http://schemas.openxmlformats.org/markup-compatibility/2006" xmlns:aink="http://schemas.microsoft.com/office/drawing/2016/ink" xmlns:am3d="http://schemas.microsoft.com/office/drawing/2017/model3d" xmlns:o="urn:schemas-microsoft-com:office:office" xmlns:r="http://schemas.openxmlformats.org/officeDocument/2006/relationships" xmlns:m="http://schemas.openxmlformats.org/officeDocument/2006/math" xmlns:v="urn:schemas-microsoft-com:vml" xmlns:wp14="http://schemas.microsoft.com/office/word/2010/wordprocessingDrawing" xmlns:wp="http://schemas.openxmlformats.org/drawingml/2006/wordprocessingDrawing" xmlns:w10="urn:schemas-microsoft-com:office:word" xmlns:w="http://schemas.openxmlformats.org/wordprocessingml/2006/main" xmlns:w14="http://schemas.microsoft.com/office/word/2010/wordml" xmlns:w15="http://schemas.microsoft.com/office/word/2012/wordml" xmlns:w16cex="http://schemas.microsoft.com/office/word/2018/wordml/cex" xmlns:w16cid="http://schemas.microsoft.com/office/word/2016/wordml/cid" xmlns:w16="http://schemas.microsoft.com/office/word/2018/wordml" xmlns:w16se="http://schemas.microsoft.com/office/word/2015/wordml/symex" xmlns:wpg="http://schemas.microsoft.com/office/word/2010/wordprocessingGroup" xmlns:wpi="http://schemas.microsoft.com/office/word/2010/wordprocessingInk" xmlns:wne="http://schemas.microsoft.com/office/word/2006/wordml" xmlns:wps="http://schemas.microsoft.com/office/word/2010/wordprocessingShape" mc:Ignorable="w14 w15 w16se w16cid w16 w16cex wp14">
   <w:footnote w:type="separator" w:id="-1">
     <w:p>
       <w:pPr>
@@ -1672,7 +1670,7 @@
 </file>
 
 <file path=word/header1.xml><?xml version="1.0" encoding="utf-8"?>
-<w:hdr xmlns:wpc="http://schemas.microsoft.com/office/word/2010/wordprocessingCanvas" xmlns:cx="http://schemas.microsoft.com/office/drawing/2014/chartex" xmlns:cx1="http://schemas.microsoft.com/office/drawing/2015/9/8/chartex" xmlns:cx2="http://schemas.microsoft.com/office/drawing/2015/10/21/chartex" xmlns:cx3="http://schemas.microsoft.com/office/drawing/2016/5/9/chartex" xmlns:cx4="http://schemas.microsoft.com/office/drawing/2016/5/10/chartex" xmlns:cx5="http://schemas.microsoft.com/office/drawing/2016/5/11/chartex" xmlns:cx6="http://schemas.microsoft.com/office/drawing/2016/5/12/chartex" xmlns:cx7="http://schemas.microsoft.com/office/drawing/2016/5/13/chartex" xmlns:cx8="http://schemas.microsoft.com/office/drawing/2016/5/14/chartex" xmlns:mc="http://schemas.openxmlformats.org/markup-compatibility/2006" xmlns:aink="http://schemas.microsoft.com/office/drawing/2016/ink" xmlns:am3d="http://schemas.microsoft.com/office/drawing/2017/model3d" xmlns:o="urn:schemas-microsoft-com:office:office" xmlns:r="http://schemas.openxmlformats.org/officeDocument/2006/relationships" xmlns:m="http://schemas.openxmlformats.org/officeDocument/2006/math" xmlns:v="urn:schemas-microsoft-com:vml" xmlns:wp14="http://schemas.microsoft.com/office/word/2010/wordprocessingDrawing" xmlns:wp="http://schemas.openxmlformats.org/drawingml/2006/wordprocessingDrawing" xmlns:w10="urn:schemas-microsoft-com:office:word" xmlns:w="http://schemas.openxmlformats.org/wordprocessingml/2006/main" xmlns:w14="http://schemas.microsoft.com/office/word/2010/wordml" xmlns:w15="http://schemas.microsoft.com/office/word/2012/wordml" xmlns:w16cid="http://schemas.microsoft.com/office/word/2016/wordml/cid" xmlns:w16se="http://schemas.microsoft.com/office/word/2015/wordml/symex" xmlns:wpg="http://schemas.microsoft.com/office/word/2010/wordprocessingGroup" xmlns:wpi="http://schemas.microsoft.com/office/word/2010/wordprocessingInk" xmlns:wne="http://schemas.microsoft.com/office/word/2006/wordml" xmlns:wps="http://schemas.microsoft.com/office/word/2010/wordprocessingShape" mc:Ignorable="w14 w15 w16se w16cid wp14">
+<w:hdr xmlns:wpc="http://schemas.microsoft.com/office/word/2010/wordprocessingCanvas" xmlns:cx="http://schemas.microsoft.com/office/drawing/2014/chartex" xmlns:cx1="http://schemas.microsoft.com/office/drawing/2015/9/8/chartex" xmlns:cx2="http://schemas.microsoft.com/office/drawing/2015/10/21/chartex" xmlns:cx3="http://schemas.microsoft.com/office/drawing/2016/5/9/chartex" xmlns:cx4="http://schemas.microsoft.com/office/drawing/2016/5/10/chartex" xmlns:cx5="http://schemas.microsoft.com/office/drawing/2016/5/11/chartex" xmlns:cx6="http://schemas.microsoft.com/office/drawing/2016/5/12/chartex" xmlns:cx7="http://schemas.microsoft.com/office/drawing/2016/5/13/chartex" xmlns:cx8="http://schemas.microsoft.com/office/drawing/2016/5/14/chartex" xmlns:mc="http://schemas.openxmlformats.org/markup-compatibility/2006" xmlns:aink="http://schemas.microsoft.com/office/drawing/2016/ink" xmlns:am3d="http://schemas.microsoft.com/office/drawing/2017/model3d" xmlns:o="urn:schemas-microsoft-com:office:office" xmlns:r="http://schemas.openxmlformats.org/officeDocument/2006/relationships" xmlns:m="http://schemas.openxmlformats.org/officeDocument/2006/math" xmlns:v="urn:schemas-microsoft-com:vml" xmlns:wp14="http://schemas.microsoft.com/office/word/2010/wordprocessingDrawing" xmlns:wp="http://schemas.openxmlformats.org/drawingml/2006/wordprocessingDrawing" xmlns:w10="urn:schemas-microsoft-com:office:word" xmlns:w="http://schemas.openxmlformats.org/wordprocessingml/2006/main" xmlns:w14="http://schemas.microsoft.com/office/word/2010/wordml" xmlns:w15="http://schemas.microsoft.com/office/word/2012/wordml" xmlns:w16cex="http://schemas.microsoft.com/office/word/2018/wordml/cex" xmlns:w16cid="http://schemas.microsoft.com/office/word/2016/wordml/cid" xmlns:w16="http://schemas.microsoft.com/office/word/2018/wordml" xmlns:w16se="http://schemas.microsoft.com/office/word/2015/wordml/symex" xmlns:wpg="http://schemas.microsoft.com/office/word/2010/wordprocessingGroup" xmlns:wpi="http://schemas.microsoft.com/office/word/2010/wordprocessingInk" xmlns:wne="http://schemas.microsoft.com/office/word/2006/wordml" xmlns:wps="http://schemas.microsoft.com/office/word/2010/wordprocessingShape" mc:Ignorable="w14 w15 w16se w16cid w16 w16cex wp14">
   <w:p>
     <w:pPr>
       <w:pStyle w:val="a5"/>
@@ -1685,7 +1683,7 @@
 </file>
 
 <file path=word/numbering.xml><?xml version="1.0" encoding="utf-8"?>
-<w:numbering xmlns:wpc="http://schemas.microsoft.com/office/word/2010/wordprocessingCanvas" xmlns:cx="http://schemas.microsoft.com/office/drawing/2014/chartex" xmlns:cx1="http://schemas.microsoft.com/office/drawing/2015/9/8/chartex" xmlns:cx2="http://schemas.microsoft.com/office/drawing/2015/10/21/chartex" xmlns:cx3="http://schemas.microsoft.com/office/drawing/2016/5/9/chartex" xmlns:cx4="http://schemas.microsoft.com/office/drawing/2016/5/10/chartex" xmlns:cx5="http://schemas.microsoft.com/office/drawing/2016/5/11/chartex" xmlns:cx6="http://schemas.microsoft.com/office/drawing/2016/5/12/chartex" xmlns:cx7="http://schemas.microsoft.com/office/drawing/2016/5/13/chartex" xmlns:cx8="http://schemas.microsoft.com/office/drawing/2016/5/14/chartex" xmlns:mc="http://schemas.openxmlformats.org/markup-compatibility/2006" xmlns:aink="http://schemas.microsoft.com/office/drawing/2016/ink" xmlns:am3d="http://schemas.microsoft.com/office/drawing/2017/model3d" xmlns:o="urn:schemas-microsoft-com:office:office" xmlns:r="http://schemas.openxmlformats.org/officeDocument/2006/relationships" xmlns:m="http://schemas.openxmlformats.org/officeDocument/2006/math" xmlns:v="urn:schemas-microsoft-com:vml" xmlns:wp14="http://schemas.microsoft.com/office/word/2010/wordprocessingDrawing" xmlns:wp="http://schemas.openxmlformats.org/drawingml/2006/wordprocessingDrawing" xmlns:w10="urn:schemas-microsoft-com:office:word" xmlns:w="http://schemas.openxmlformats.org/wordprocessingml/2006/main" xmlns:w14="http://schemas.microsoft.com/office/word/2010/wordml" xmlns:w15="http://schemas.microsoft.com/office/word/2012/wordml" xmlns:w16cid="http://schemas.microsoft.com/office/word/2016/wordml/cid" xmlns:w16se="http://schemas.microsoft.com/office/word/2015/wordml/symex" xmlns:wpg="http://schemas.microsoft.com/office/word/2010/wordprocessingGroup" xmlns:wpi="http://schemas.microsoft.com/office/word/2010/wordprocessingInk" xmlns:wne="http://schemas.microsoft.com/office/word/2006/wordml" xmlns:wps="http://schemas.microsoft.com/office/word/2010/wordprocessingShape" mc:Ignorable="w14 w15 w16se w16cid wp14">
+<w:numbering xmlns:wpc="http://schemas.microsoft.com/office/word/2010/wordprocessingCanvas" xmlns:cx="http://schemas.microsoft.com/office/drawing/2014/chartex" xmlns:cx1="http://schemas.microsoft.com/office/drawing/2015/9/8/chartex" xmlns:cx2="http://schemas.microsoft.com/office/drawing/2015/10/21/chartex" xmlns:cx3="http://schemas.microsoft.com/office/drawing/2016/5/9/chartex" xmlns:cx4="http://schemas.microsoft.com/office/drawing/2016/5/10/chartex" xmlns:cx5="http://schemas.microsoft.com/office/drawing/2016/5/11/chartex" xmlns:cx6="http://schemas.microsoft.com/office/drawing/2016/5/12/chartex" xmlns:cx7="http://schemas.microsoft.com/office/drawing/2016/5/13/chartex" xmlns:cx8="http://schemas.microsoft.com/office/drawing/2016/5/14/chartex" xmlns:mc="http://schemas.openxmlformats.org/markup-compatibility/2006" xmlns:aink="http://schemas.microsoft.com/office/drawing/2016/ink" xmlns:am3d="http://schemas.microsoft.com/office/drawing/2017/model3d" xmlns:o="urn:schemas-microsoft-com:office:office" xmlns:r="http://schemas.openxmlformats.org/officeDocument/2006/relationships" xmlns:m="http://schemas.openxmlformats.org/officeDocument/2006/math" xmlns:v="urn:schemas-microsoft-com:vml" xmlns:wp14="http://schemas.microsoft.com/office/word/2010/wordprocessingDrawing" xmlns:wp="http://schemas.openxmlformats.org/drawingml/2006/wordprocessingDrawing" xmlns:w10="urn:schemas-microsoft-com:office:word" xmlns:w="http://schemas.openxmlformats.org/wordprocessingml/2006/main" xmlns:w14="http://schemas.microsoft.com/office/word/2010/wordml" xmlns:w15="http://schemas.microsoft.com/office/word/2012/wordml" xmlns:w16cex="http://schemas.microsoft.com/office/word/2018/wordml/cex" xmlns:w16cid="http://schemas.microsoft.com/office/word/2016/wordml/cid" xmlns:w16="http://schemas.microsoft.com/office/word/2018/wordml" xmlns:w16se="http://schemas.microsoft.com/office/word/2015/wordml/symex" xmlns:wpg="http://schemas.microsoft.com/office/word/2010/wordprocessingGroup" xmlns:wpi="http://schemas.microsoft.com/office/word/2010/wordprocessingInk" xmlns:wne="http://schemas.microsoft.com/office/word/2006/wordml" xmlns:wps="http://schemas.microsoft.com/office/word/2010/wordprocessingShape" mc:Ignorable="w14 w15 w16se w16cid w16 w16cex wp14">
   <w:abstractNum w:abstractNumId="0" w15:restartNumberingAfterBreak="0">
     <w:nsid w:val="56C053D2"/>
     <w:multiLevelType w:val="hybridMultilevel"/>
@@ -1922,7 +1920,7 @@
 </file>
 
 <file path=word/styles.xml><?xml version="1.0" encoding="utf-8"?>
-<w:styles xmlns:mc="http://schemas.openxmlformats.org/markup-compatibility/2006" xmlns:r="http://schemas.openxmlformats.org/officeDocument/2006/relationships" xmlns:w="http://schemas.openxmlformats.org/wordprocessingml/2006/main" xmlns:w14="http://schemas.microsoft.com/office/word/2010/wordml" xmlns:w15="http://schemas.microsoft.com/office/word/2012/wordml" xmlns:w16cid="http://schemas.microsoft.com/office/word/2016/wordml/cid" xmlns:w16se="http://schemas.microsoft.com/office/word/2015/wordml/symex" mc:Ignorable="w14 w15 w16se w16cid">
+<w:styles xmlns:mc="http://schemas.openxmlformats.org/markup-compatibility/2006" xmlns:r="http://schemas.openxmlformats.org/officeDocument/2006/relationships" xmlns:w="http://schemas.openxmlformats.org/wordprocessingml/2006/main" xmlns:w14="http://schemas.microsoft.com/office/word/2010/wordml" xmlns:w15="http://schemas.microsoft.com/office/word/2012/wordml" xmlns:w16cex="http://schemas.microsoft.com/office/word/2018/wordml/cex" xmlns:w16cid="http://schemas.microsoft.com/office/word/2016/wordml/cid" xmlns:w16="http://schemas.microsoft.com/office/word/2018/wordml" xmlns:w16se="http://schemas.microsoft.com/office/word/2015/wordml/symex" mc:Ignorable="w14 w15 w16se w16cid w16 w16cex">
   <w:docDefaults>
     <w:rPrDefault>
       <w:rPr>

</xml_diff>